<commit_message>
Circle Language Spec: Inheritance: Move separate diagram article to main article of the topic 'Extending System Objects (Older)'.
</commit_message>
<xml_diff>
--- a/1.1. Circle Language Spec/13. Inheritance/30.1. Extending System Objects (Older).docx
+++ b/1.1. Circle Language Spec/13. Inheritance/30.1. Extending System Objects (Older).docx
@@ -21,7 +21,7 @@
           <w:bottom w:w="68" w:type="dxa"/>
           <w:right w:w="57" w:type="dxa"/>
         </w:tblCellMar>
-        <w:tblLook w:val="00BF" w:firstRow="1" w:lastRow="0" w:firstColumn="1" w:lastColumn="0" w:noHBand="0" w:noVBand="0"/>
+        <w:tblLook w:val="00A0" w:firstRow="1" w:lastRow="0" w:firstColumn="1" w:lastColumn="0" w:noHBand="0" w:noVBand="0"/>
       </w:tblPr>
       <w:tblGrid>
         <w:gridCol w:w="8630"/>
@@ -36,8 +36,6 @@
             <w:pPr>
               <w:pStyle w:val="Heading1"/>
             </w:pPr>
-            <w:bookmarkStart w:id="0" w:name="_GoBack"/>
-            <w:bookmarkEnd w:id="0"/>
             <w:r>
               <w:t>Circle Language Spec: Inheritance</w:t>
             </w:r>
@@ -2815,6 +2813,411 @@
         <w:t>.</w:t>
       </w:r>
     </w:p>
+    <w:p>
+      <w:pPr>
+        <w:pStyle w:val="Heading3"/>
+      </w:pPr>
+      <w:r>
+        <w:t>Exten</w:t>
+      </w:r>
+      <w:r>
+        <w:t>sion of</w:t>
+      </w:r>
+      <w:r>
+        <w:t xml:space="preserve"> System Objects in a Diagram</w:t>
+      </w:r>
+    </w:p>
+    <w:p>
+      <w:r>
+        <w:t xml:space="preserve">The concept of extending the system objects is already explained in the article </w:t>
+      </w:r>
+      <w:r>
+        <w:rPr>
+          <w:i/>
+        </w:rPr>
+        <w:t>Extending the System Objects</w:t>
+      </w:r>
+      <w:r>
+        <w:t>. The current article demonstrates its expression in a diagram.</w:t>
+      </w:r>
+    </w:p>
+    <w:p>
+      <w:pPr>
+        <w:pStyle w:val="Spacing"/>
+      </w:pPr>
+    </w:p>
+    <w:p>
+      <w:r>
+        <w:t>Not all possible extensions of the system commands will be displayed in this article. Any extension procedure of the system interface commands is displayed the same way. Only a couple of extension procedures will be displayed, to demonstrate the idea.</w:t>
+      </w:r>
+    </w:p>
+    <w:p>
+      <w:pPr>
+        <w:pStyle w:val="Spacing"/>
+      </w:pPr>
+    </w:p>
+    <w:p>
+      <w:pPr>
+        <w:ind w:left="852"/>
+      </w:pPr>
+      <w:r>
+        <w:rPr>
+          <w:noProof/>
+        </w:rPr>
+        <w:drawing>
+          <wp:inline distT="0" distB="0" distL="0" distR="0" wp14:anchorId="3440081B" wp14:editId="1783C329">
+            <wp:extent cx="2484120" cy="2367915"/>
+            <wp:effectExtent l="0" t="0" r="0" b="0"/>
+            <wp:docPr id="5" name="Picture 5"/>
+            <wp:cNvGraphicFramePr>
+              <a:graphicFrameLocks xmlns:a="http://schemas.openxmlformats.org/drawingml/2006/main" noChangeAspect="1"/>
+            </wp:cNvGraphicFramePr>
+            <a:graphic xmlns:a="http://schemas.openxmlformats.org/drawingml/2006/main">
+              <a:graphicData uri="http://schemas.openxmlformats.org/drawingml/2006/picture">
+                <pic:pic xmlns:pic="http://schemas.openxmlformats.org/drawingml/2006/picture">
+                  <pic:nvPicPr>
+                    <pic:cNvPr id="0" name="Picture 1"/>
+                    <pic:cNvPicPr>
+                      <a:picLocks noChangeAspect="1" noChangeArrowheads="1"/>
+                    </pic:cNvPicPr>
+                  </pic:nvPicPr>
+                  <pic:blipFill>
+                    <a:blip r:embed="rId5">
+                      <a:lum bright="-24000"/>
+                      <a:extLst>
+                        <a:ext uri="{28A0092B-C50C-407E-A947-70E740481C1C}">
+                          <a14:useLocalDpi xmlns:a14="http://schemas.microsoft.com/office/drawing/2010/main" val="0"/>
+                        </a:ext>
+                      </a:extLst>
+                    </a:blip>
+                    <a:srcRect/>
+                    <a:stretch>
+                      <a:fillRect/>
+                    </a:stretch>
+                  </pic:blipFill>
+                  <pic:spPr bwMode="auto">
+                    <a:xfrm>
+                      <a:off x="0" y="0"/>
+                      <a:ext cx="2484120" cy="2367915"/>
+                    </a:xfrm>
+                    <a:prstGeom prst="rect">
+                      <a:avLst/>
+                    </a:prstGeom>
+                    <a:noFill/>
+                    <a:ln>
+                      <a:noFill/>
+                    </a:ln>
+                  </pic:spPr>
+                </pic:pic>
+              </a:graphicData>
+            </a:graphic>
+          </wp:inline>
+        </w:drawing>
+      </w:r>
+    </w:p>
+    <w:p>
+      <w:pPr>
+        <w:pStyle w:val="Spacing"/>
+      </w:pPr>
+    </w:p>
+    <w:p>
+      <w:r>
+        <w:t xml:space="preserve">In the picture above, a </w:t>
+      </w:r>
+      <w:r>
+        <w:rPr>
+          <w:rStyle w:val="CodeChar"/>
+        </w:rPr>
+        <w:t>Related Item</w:t>
+      </w:r>
+      <w:r>
+        <w:t xml:space="preserve"> is shown inside a </w:t>
+      </w:r>
+      <w:r>
+        <w:rPr>
+          <w:rStyle w:val="CodeChar"/>
+        </w:rPr>
+        <w:t>Parent Object</w:t>
+      </w:r>
+      <w:r>
+        <w:t xml:space="preserve">. The system interface of the related item is opened up. You can see the </w:t>
+      </w:r>
+      <w:r>
+        <w:rPr>
+          <w:rStyle w:val="CodeChar"/>
+        </w:rPr>
+        <w:t xml:space="preserve">Object </w:t>
+      </w:r>
+      <w:r>
+        <w:t xml:space="preserve">part of the system interface. Inside the </w:t>
+      </w:r>
+      <w:r>
+        <w:rPr>
+          <w:rStyle w:val="CodeChar"/>
+        </w:rPr>
+        <w:t xml:space="preserve">Object </w:t>
+      </w:r>
+      <w:r>
+        <w:t xml:space="preserve">part of the system interface is displayed the </w:t>
+      </w:r>
+      <w:r>
+        <w:rPr>
+          <w:rStyle w:val="CodeChar"/>
+        </w:rPr>
+        <w:t>Object  .  Set</w:t>
+      </w:r>
+      <w:r>
+        <w:t xml:space="preserve"> command. Lines are going out of the </w:t>
+      </w:r>
+      <w:r>
+        <w:rPr>
+          <w:rStyle w:val="CodeChar"/>
+        </w:rPr>
+        <w:t>Object  .  Set</w:t>
+      </w:r>
+      <w:r>
+        <w:t xml:space="preserve"> command to the </w:t>
+      </w:r>
+      <w:r>
+        <w:rPr>
+          <w:rStyle w:val="CodeChar"/>
+        </w:rPr>
+        <w:t>Pre-Extend</w:t>
+      </w:r>
+      <w:r>
+        <w:t xml:space="preserve"> and </w:t>
+      </w:r>
+      <w:r>
+        <w:rPr>
+          <w:rStyle w:val="CodeChar"/>
+        </w:rPr>
+        <w:t>Post-Extend</w:t>
+      </w:r>
+      <w:r>
+        <w:t xml:space="preserve"> procedures, that are implemented by the </w:t>
+      </w:r>
+      <w:r>
+        <w:rPr>
+          <w:rStyle w:val="CodeChar"/>
+        </w:rPr>
+        <w:t>Parent Object</w:t>
+      </w:r>
+      <w:r>
+        <w:t>.</w:t>
+      </w:r>
+    </w:p>
+    <w:p>
+      <w:pPr>
+        <w:pStyle w:val="Spacing"/>
+      </w:pPr>
+      <w:bookmarkStart w:id="0" w:name="_GoBack"/>
+      <w:bookmarkEnd w:id="0"/>
+    </w:p>
+    <w:p>
+      <w:r>
+        <w:t>Extension of system commands of a related list item works a bit differently, because the extension procedures of a related list item are the same for all items in the list, thus the extension procedures are defined by the related list. The related list defines a number of objects, that contain references to the extension procedures. When you open up the system interface of a related list, you can specify the extension procedures.</w:t>
+      </w:r>
+    </w:p>
+    <w:p>
+      <w:pPr>
+        <w:pStyle w:val="Spacing"/>
+      </w:pPr>
+    </w:p>
+    <w:p>
+      <w:pPr>
+        <w:ind w:left="852"/>
+      </w:pPr>
+      <w:r>
+        <w:rPr>
+          <w:noProof/>
+        </w:rPr>
+        <w:drawing>
+          <wp:inline distT="0" distB="0" distL="0" distR="0" wp14:anchorId="34E2BD15" wp14:editId="797CA984">
+            <wp:extent cx="3705225" cy="3652520"/>
+            <wp:effectExtent l="0" t="0" r="0" b="0"/>
+            <wp:docPr id="6" name="Picture 6"/>
+            <wp:cNvGraphicFramePr>
+              <a:graphicFrameLocks xmlns:a="http://schemas.openxmlformats.org/drawingml/2006/main" noChangeAspect="1"/>
+            </wp:cNvGraphicFramePr>
+            <a:graphic xmlns:a="http://schemas.openxmlformats.org/drawingml/2006/main">
+              <a:graphicData uri="http://schemas.openxmlformats.org/drawingml/2006/picture">
+                <pic:pic xmlns:pic="http://schemas.openxmlformats.org/drawingml/2006/picture">
+                  <pic:nvPicPr>
+                    <pic:cNvPr id="0" name="Picture 2"/>
+                    <pic:cNvPicPr>
+                      <a:picLocks noChangeAspect="1" noChangeArrowheads="1"/>
+                    </pic:cNvPicPr>
+                  </pic:nvPicPr>
+                  <pic:blipFill>
+                    <a:blip r:embed="rId6">
+                      <a:lum bright="-24000"/>
+                      <a:extLst>
+                        <a:ext uri="{28A0092B-C50C-407E-A947-70E740481C1C}">
+                          <a14:useLocalDpi xmlns:a14="http://schemas.microsoft.com/office/drawing/2010/main" val="0"/>
+                        </a:ext>
+                      </a:extLst>
+                    </a:blip>
+                    <a:srcRect/>
+                    <a:stretch>
+                      <a:fillRect/>
+                    </a:stretch>
+                  </pic:blipFill>
+                  <pic:spPr bwMode="auto">
+                    <a:xfrm>
+                      <a:off x="0" y="0"/>
+                      <a:ext cx="3705225" cy="3652520"/>
+                    </a:xfrm>
+                    <a:prstGeom prst="rect">
+                      <a:avLst/>
+                    </a:prstGeom>
+                    <a:noFill/>
+                    <a:ln>
+                      <a:noFill/>
+                    </a:ln>
+                  </pic:spPr>
+                </pic:pic>
+              </a:graphicData>
+            </a:graphic>
+          </wp:inline>
+        </w:drawing>
+      </w:r>
+    </w:p>
+    <w:p>
+      <w:pPr>
+        <w:pStyle w:val="Spacing"/>
+      </w:pPr>
+    </w:p>
+    <w:p>
+      <w:r>
+        <w:t xml:space="preserve">The examples shows the system interface of a related list, but not all its members. The following system objects are shown: </w:t>
+      </w:r>
+      <w:r>
+        <w:rPr>
+          <w:rStyle w:val="CodeChar"/>
+        </w:rPr>
+        <w:t>Item New</w:t>
+      </w:r>
+      <w:r>
+        <w:t xml:space="preserve">, </w:t>
+      </w:r>
+      <w:r>
+        <w:rPr>
+          <w:rStyle w:val="CodeChar"/>
+        </w:rPr>
+        <w:t xml:space="preserve">Item Annul </w:t>
+      </w:r>
+      <w:r>
+        <w:t xml:space="preserve">and </w:t>
+      </w:r>
+      <w:r>
+        <w:rPr>
+          <w:rStyle w:val="CodeChar"/>
+        </w:rPr>
+        <w:t>Item Object</w:t>
+      </w:r>
+      <w:r>
+        <w:t xml:space="preserve">. The rest of the system objects are left out. The system object </w:t>
+      </w:r>
+      <w:r>
+        <w:rPr>
+          <w:rStyle w:val="CodeChar"/>
+        </w:rPr>
+        <w:t xml:space="preserve">Item Object </w:t>
+      </w:r>
+      <w:r>
+        <w:t xml:space="preserve">contains the </w:t>
+      </w:r>
+      <w:r>
+        <w:rPr>
+          <w:rStyle w:val="CodeChar"/>
+        </w:rPr>
+        <w:t xml:space="preserve">Get </w:t>
+      </w:r>
+      <w:r>
+        <w:t xml:space="preserve">and </w:t>
+      </w:r>
+      <w:r>
+        <w:rPr>
+          <w:rStyle w:val="CodeChar"/>
+        </w:rPr>
+        <w:t>Set</w:t>
+      </w:r>
+      <w:r>
+        <w:rPr>
+          <w:rStyle w:val="CodeChar"/>
+        </w:rPr>
+        <w:t xml:space="preserve"> </w:t>
+      </w:r>
+      <w:r>
+        <w:t xml:space="preserve">objects. Objects like </w:t>
+      </w:r>
+      <w:r>
+        <w:rPr>
+          <w:rStyle w:val="CodeChar"/>
+        </w:rPr>
+        <w:t xml:space="preserve">Item Object  .  </w:t>
+      </w:r>
+      <w:r>
+        <w:rPr>
+          <w:rStyle w:val="CodeChar"/>
+        </w:rPr>
+        <w:t>G</w:t>
+      </w:r>
+      <w:r>
+        <w:rPr>
+          <w:rStyle w:val="CodeChar"/>
+        </w:rPr>
+        <w:t>et</w:t>
+      </w:r>
+      <w:r>
+        <w:t xml:space="preserve">, that have the same name as a system command of a related list item, define the extension procedures. In the example above, the system object Item </w:t>
+      </w:r>
+      <w:r>
+        <w:rPr>
+          <w:rStyle w:val="CodeChar"/>
+        </w:rPr>
+        <w:t xml:space="preserve">Object  .  Get </w:t>
+      </w:r>
+      <w:r>
+        <w:t xml:space="preserve">has a pre- extension defined. The extension is displayed as a line going out of </w:t>
+      </w:r>
+      <w:r>
+        <w:rPr>
+          <w:rStyle w:val="CodeChar"/>
+        </w:rPr>
+        <w:t xml:space="preserve">Item Object  .  Get </w:t>
+      </w:r>
+      <w:r>
+        <w:t xml:space="preserve">to a procedure named </w:t>
+      </w:r>
+      <w:r>
+        <w:rPr>
+          <w:rStyle w:val="CodeChar"/>
+        </w:rPr>
+        <w:t>Pre-Extend</w:t>
+      </w:r>
+      <w:r>
+        <w:t xml:space="preserve">, defined inside the parent object. The extension procedure is passed a parameter, namely: the </w:t>
+      </w:r>
+      <w:r>
+        <w:rPr>
+          <w:rStyle w:val="CodeChar"/>
+        </w:rPr>
+        <w:t xml:space="preserve">Related List Item </w:t>
+      </w:r>
+      <w:r>
+        <w:t xml:space="preserve">for which the extension procedure was </w:t>
+      </w:r>
+      <w:proofErr w:type="spellStart"/>
+      <w:r>
+        <w:t>callled</w:t>
+      </w:r>
+      <w:proofErr w:type="spellEnd"/>
+      <w:r>
+        <w:t>.</w:t>
+      </w:r>
+    </w:p>
+    <w:p/>
     <w:p>
       <w:pPr>
         <w:pStyle w:val="Heading2"/>
@@ -3043,7 +3446,7 @@
                     </pic:cNvPicPr>
                   </pic:nvPicPr>
                   <pic:blipFill>
-                    <a:blip r:embed="rId5">
+                    <a:blip r:embed="rId7">
                       <a:extLst>
                         <a:ext uri="{28A0092B-C50C-407E-A947-70E740481C1C}">
                           <a14:useLocalDpi xmlns:a14="http://schemas.microsoft.com/office/drawing/2010/main" val="0"/>
@@ -4188,7 +4591,7 @@
                     </pic:cNvPicPr>
                   </pic:nvPicPr>
                   <pic:blipFill>
-                    <a:blip r:embed="rId6">
+                    <a:blip r:embed="rId8">
                       <a:lum bright="-24000"/>
                       <a:extLst>
                         <a:ext uri="{28A0092B-C50C-407E-A947-70E740481C1C}">
@@ -4307,7 +4710,7 @@
                     </pic:cNvPicPr>
                   </pic:nvPicPr>
                   <pic:blipFill>
-                    <a:blip r:embed="rId7">
+                    <a:blip r:embed="rId9">
                       <a:lum bright="-24000"/>
                       <a:extLst>
                         <a:ext uri="{28A0092B-C50C-407E-A947-70E740481C1C}">
@@ -4396,7 +4799,7 @@
                     </pic:cNvPicPr>
                   </pic:nvPicPr>
                   <pic:blipFill>
-                    <a:blip r:embed="rId8" cstate="print">
+                    <a:blip r:embed="rId10" cstate="print">
                       <a:lum bright="-24000"/>
                       <a:extLst>
                         <a:ext uri="{28A0092B-C50C-407E-A947-70E740481C1C}">
@@ -5290,9 +5693,15 @@
   </w:style>
   <w:style w:type="character" w:default="1" w:styleId="DefaultParagraphFont">
     <w:name w:val="Default Paragraph Font"/>
+    <w:uiPriority w:val="1"/>
+    <w:semiHidden/>
+    <w:unhideWhenUsed/>
   </w:style>
   <w:style w:type="table" w:default="1" w:styleId="TableNormal">
     <w:name w:val="Normal Table"/>
+    <w:uiPriority w:val="99"/>
+    <w:semiHidden/>
+    <w:unhideWhenUsed/>
     <w:tblPr>
       <w:tblInd w:w="0" w:type="dxa"/>
       <w:tblCellMar>
@@ -5305,6 +5714,9 @@
   </w:style>
   <w:style w:type="numbering" w:default="1" w:styleId="NoList">
     <w:name w:val="No List"/>
+    <w:uiPriority w:val="99"/>
+    <w:semiHidden/>
+    <w:unhideWhenUsed/>
   </w:style>
   <w:style w:type="character" w:customStyle="1" w:styleId="Style6pt">
     <w:name w:val="Style 6 pt"/>

</xml_diff>